<commit_message>
Update Cole Hamilton Resume OCT 22 v1.pub.docx
</commit_message>
<xml_diff>
--- a/Resume Resources/Cole Hamilton Resume OCT 22 v1.pub.docx
+++ b/Resume Resources/Cole Hamilton Resume OCT 22 v1.pub.docx
@@ -181,7 +181,10 @@
           <w:sz w:val="20"/>
           <w:szCs w:val="20"/>
         </w:rPr>
-        <w:t xml:space="preserve">found here: </w:t>
+        <w:t>found here:</w:t>
+      </w:r>
+      <w:r>
+        <w:t xml:space="preserve"> </w:t>
       </w:r>
       <w:hyperlink r:id="rId7" w:history="1">
         <w:r>
@@ -190,9 +193,33 @@
             <w:sz w:val="20"/>
             <w:szCs w:val="20"/>
           </w:rPr>
-          <w:t>https://bit.ly/3Prq7g7</w:t>
+          <w:t>https://tab</w:t>
+        </w:r>
+        <w:r>
+          <w:rPr>
+            <w:rStyle w:val="Hyperlink"/>
+            <w:sz w:val="20"/>
+            <w:szCs w:val="20"/>
+          </w:rPr>
+          <w:t>s</w:t>
+        </w:r>
+        <w:r>
+          <w:rPr>
+            <w:rStyle w:val="Hyperlink"/>
+            <w:sz w:val="20"/>
+            <w:szCs w:val="20"/>
+          </w:rPr>
+          <w:t>oft.co/3yb3K8P</w:t>
         </w:r>
       </w:hyperlink>
+      <w:r>
+        <w:rPr>
+          <w:color w:val="000000"/>
+          <w:sz w:val="20"/>
+          <w:szCs w:val="20"/>
+        </w:rPr>
+        <w:t xml:space="preserve"> </w:t>
+      </w:r>
     </w:p>
     <w:p>
       <w:pPr>
@@ -712,7 +739,7 @@
           <w:szCs w:val="20"/>
           <w:lang w:val="en-US"/>
         </w:rPr>
-        <w:t>ompile reports, charts, and tables based on established statistical methods. Ensure</w:t>
+        <w:t>ompile reports, charts, and tables based on established statistical methods</w:t>
       </w:r>
       <w:r>
         <w:rPr>
@@ -721,7 +748,7 @@
           <w:szCs w:val="20"/>
           <w:lang w:val="en-US"/>
         </w:rPr>
-        <w:t>d</w:t>
+        <w:t>. Ensured</w:t>
       </w:r>
       <w:r>
         <w:rPr>
@@ -730,7 +757,7 @@
           <w:szCs w:val="20"/>
           <w:lang w:val="en-US"/>
         </w:rPr>
-        <w:t xml:space="preserve"> that the use of business intelligence / big </w:t>
+        <w:t xml:space="preserve"> that </w:t>
       </w:r>
       <w:r>
         <w:rPr>
@@ -739,7 +766,7 @@
           <w:szCs w:val="20"/>
           <w:lang w:val="en-US"/>
         </w:rPr>
-        <w:t>data</w:t>
+        <w:t xml:space="preserve">business intelligence / big </w:t>
       </w:r>
       <w:r>
         <w:rPr>
@@ -748,7 +775,7 @@
           <w:szCs w:val="20"/>
           <w:lang w:val="en-US"/>
         </w:rPr>
-        <w:t xml:space="preserve"> </w:t>
+        <w:t>data/data</w:t>
       </w:r>
       <w:r>
         <w:rPr>
@@ -757,7 +784,7 @@
           <w:szCs w:val="20"/>
           <w:lang w:val="en-US"/>
         </w:rPr>
-        <w:t>/</w:t>
+        <w:t xml:space="preserve"> science applications </w:t>
       </w:r>
       <w:r>
         <w:rPr>
@@ -766,7 +793,7 @@
           <w:szCs w:val="20"/>
           <w:lang w:val="en-US"/>
         </w:rPr>
-        <w:t xml:space="preserve"> </w:t>
+        <w:t>enhanced</w:t>
       </w:r>
       <w:r>
         <w:rPr>
@@ -775,7 +802,7 @@
           <w:szCs w:val="20"/>
           <w:lang w:val="en-US"/>
         </w:rPr>
-        <w:t>data</w:t>
+        <w:t xml:space="preserve"> business </w:t>
       </w:r>
       <w:r>
         <w:rPr>
@@ -784,7 +811,7 @@
           <w:szCs w:val="20"/>
           <w:lang w:val="en-US"/>
         </w:rPr>
-        <w:t xml:space="preserve"> science applications enhances business </w:t>
+        <w:t>decision-making</w:t>
       </w:r>
       <w:r>
         <w:rPr>
@@ -793,7 +820,7 @@
           <w:szCs w:val="20"/>
           <w:lang w:val="en-US"/>
         </w:rPr>
-        <w:t>decision-making</w:t>
+        <w:t xml:space="preserve"> capabilities by identifying trends and root cause</w:t>
       </w:r>
       <w:r>
         <w:rPr>
@@ -802,7 +829,7 @@
           <w:szCs w:val="20"/>
           <w:lang w:val="en-US"/>
         </w:rPr>
-        <w:t xml:space="preserve"> capabilities by identifying trends and root cause</w:t>
+        <w:t>s.</w:t>
       </w:r>
     </w:p>
     <w:p>
@@ -1227,7 +1254,23 @@
           <w:szCs w:val="20"/>
         </w:rPr>
         <w:lastRenderedPageBreak/>
-        <w:t>Designed and facilitated analytical tools, primarily Power Bi, r Studio, and Microsoft Excel. Executed query scripts and established tools for a team of 2,400 business stakeholders to utilize and enable them to enlist over 17,000 Soldiers into the U.S. Army.</w:t>
+        <w:t xml:space="preserve">Designed and facilitated analytical tools, primarily Power Bi, r Studio, and Microsoft Excel. Executed query scripts and established </w:t>
+      </w:r>
+      <w:r>
+        <w:rPr>
+          <w:color w:val="282828"/>
+          <w:sz w:val="20"/>
+          <w:szCs w:val="20"/>
+        </w:rPr>
+        <w:t>means</w:t>
+      </w:r>
+      <w:r>
+        <w:rPr>
+          <w:color w:val="282828"/>
+          <w:sz w:val="20"/>
+          <w:szCs w:val="20"/>
+        </w:rPr>
+        <w:t xml:space="preserve"> for a team of 2,400 business stakeholders to utilize and enable them to enlist over 17,000 Soldiers into the U.S. Army.</w:t>
       </w:r>
     </w:p>
     <w:p>
@@ -1269,7 +1312,23 @@
           <w:sz w:val="20"/>
           <w:szCs w:val="20"/>
         </w:rPr>
-        <w:t xml:space="preserve">Trained a staff of seven operations analysts and five training professionals to transform the regional headquarters in advanced Microsoft Excel and Power Bi report development. </w:t>
+        <w:t xml:space="preserve">Trained staff of seven operations analysts and five training professionals to transform the regional headquarters </w:t>
+      </w:r>
+      <w:r>
+        <w:rPr>
+          <w:color w:val="282828"/>
+          <w:sz w:val="20"/>
+          <w:szCs w:val="20"/>
+        </w:rPr>
+        <w:t>on</w:t>
+      </w:r>
+      <w:r>
+        <w:rPr>
+          <w:color w:val="282828"/>
+          <w:sz w:val="20"/>
+          <w:szCs w:val="20"/>
+        </w:rPr>
+        <w:t xml:space="preserve"> advanced Microsoft Excel and Power Bi report development. </w:t>
       </w:r>
     </w:p>
     <w:p>
@@ -1516,7 +1575,23 @@
           <w:sz w:val="20"/>
           <w:szCs w:val="20"/>
         </w:rPr>
-        <w:t>Generated business insights through data exploration and business intelligence methods. Used data and business intelligence to train new team members and increase enlistments by 130% over a two-year period.</w:t>
+        <w:t xml:space="preserve">Generated business insights through data exploration and business intelligence methods. Used data and business intelligence to train new team members and increase enlistments by 130% over </w:t>
+      </w:r>
+      <w:r>
+        <w:rPr>
+          <w:color w:val="282828"/>
+          <w:sz w:val="20"/>
+          <w:szCs w:val="20"/>
+        </w:rPr>
+        <w:t>two years</w:t>
+      </w:r>
+      <w:r>
+        <w:rPr>
+          <w:color w:val="282828"/>
+          <w:sz w:val="20"/>
+          <w:szCs w:val="20"/>
+        </w:rPr>
+        <w:t>.</w:t>
       </w:r>
     </w:p>
     <w:p>

</xml_diff>